<commit_message>
leet code badges in 2023.
</commit_message>
<xml_diff>
--- a/hemanthkumarrajoli.docx
+++ b/hemanthkumarrajoli.docx
@@ -11,21 +11,7 @@
         <w:rPr>
           <w:sz w:val="56"/>
         </w:rPr>
-        <w:t xml:space="preserve">Hemanth Kumar </w:t>
-      </w:r>
-      <w:proofErr w:type="spellStart"/>
-      <w:r>
-        <w:rPr>
-          <w:sz w:val="56"/>
-        </w:rPr>
-        <w:t>Rajoli</w:t>
-      </w:r>
-      <w:proofErr w:type="spellEnd"/>
-      <w:r>
-        <w:rPr>
-          <w:sz w:val="56"/>
-        </w:rPr>
-        <w:t xml:space="preserve"> </w:t>
+        <w:t xml:space="preserve">Hemanth Kumar Rajoli </w:t>
       </w:r>
     </w:p>
     <w:p>
@@ -169,15 +155,7 @@
         <w:ind w:left="0" w:right="0" w:firstLine="0"/>
       </w:pPr>
       <w:r>
-        <w:t xml:space="preserve">Full stack developer – </w:t>
-      </w:r>
-      <w:proofErr w:type="spellStart"/>
-      <w:r>
-        <w:t>Zimtive</w:t>
-      </w:r>
-      <w:proofErr w:type="spellEnd"/>
-      <w:r>
-        <w:t xml:space="preserve"> software technologies(intern) </w:t>
+        <w:t xml:space="preserve">Full stack developer – Zimtive software technologies(intern) </w:t>
       </w:r>
       <w:r>
         <w:tab/>
@@ -193,29 +171,8 @@
         <w:spacing w:after="224"/>
         <w:ind w:right="2"/>
       </w:pPr>
-      <w:proofErr w:type="spellStart"/>
-      <w:r>
-        <w:t>Mern</w:t>
-      </w:r>
-      <w:proofErr w:type="spellEnd"/>
-      <w:r>
-        <w:t xml:space="preserve"> stack developer – </w:t>
-      </w:r>
-      <w:proofErr w:type="spellStart"/>
-      <w:r>
-        <w:t>YesReal</w:t>
-      </w:r>
-      <w:proofErr w:type="spellEnd"/>
-      <w:r>
-        <w:t xml:space="preserve"> </w:t>
-      </w:r>
-      <w:proofErr w:type="gramStart"/>
-      <w:r>
-        <w:t>Technologies(</w:t>
-      </w:r>
-      <w:proofErr w:type="gramEnd"/>
-      <w:r>
-        <w:t xml:space="preserve">Intern)                       February 2022 – August 2022 </w:t>
+      <w:r>
+        <w:t xml:space="preserve">Mern stack developer – YesReal Technologies(Intern)                       February 2022 – August 2022 </w:t>
       </w:r>
     </w:p>
     <w:p>
@@ -231,49 +188,11 @@
         <w:spacing w:after="171" w:line="259" w:lineRule="auto"/>
         <w:ind w:left="-5" w:right="0"/>
       </w:pPr>
-      <w:proofErr w:type="spellStart"/>
-      <w:proofErr w:type="gramStart"/>
       <w:r>
         <w:rPr>
           <w:sz w:val="24"/>
         </w:rPr>
-        <w:t>B.Tech</w:t>
-      </w:r>
-      <w:proofErr w:type="spellEnd"/>
-      <w:proofErr w:type="gramEnd"/>
-      <w:r>
-        <w:rPr>
-          <w:sz w:val="24"/>
-        </w:rPr>
-        <w:t xml:space="preserve"> -</w:t>
-      </w:r>
-      <w:proofErr w:type="spellStart"/>
-      <w:r>
-        <w:rPr>
-          <w:sz w:val="24"/>
-        </w:rPr>
-        <w:t>Madanapalle</w:t>
-      </w:r>
-      <w:proofErr w:type="spellEnd"/>
-      <w:r>
-        <w:rPr>
-          <w:sz w:val="24"/>
-        </w:rPr>
-        <w:t xml:space="preserve"> institute of technology &amp; science – </w:t>
-      </w:r>
-      <w:proofErr w:type="spellStart"/>
-      <w:r>
-        <w:rPr>
-          <w:sz w:val="24"/>
-        </w:rPr>
-        <w:t>Madanapalle</w:t>
-      </w:r>
-      <w:proofErr w:type="spellEnd"/>
-      <w:r>
-        <w:rPr>
-          <w:sz w:val="24"/>
-        </w:rPr>
-        <w:t xml:space="preserve">, Chittoor </w:t>
+        <w:t xml:space="preserve">B.Tech -Madanapalle institute of technology &amp; science – Madanapalle, Chittoor </w:t>
       </w:r>
     </w:p>
     <w:p>
@@ -286,18 +205,7 @@
         <w:ind w:right="2" w:hanging="360"/>
       </w:pPr>
       <w:r>
-        <w:t>Computer science and engineering (2019-2023</w:t>
-      </w:r>
-      <w:proofErr w:type="gramStart"/>
-      <w:r>
-        <w:t xml:space="preserve">)  </w:t>
-      </w:r>
-      <w:r>
-        <w:tab/>
-      </w:r>
-      <w:proofErr w:type="gramEnd"/>
-      <w:r>
-        <w:t xml:space="preserve"> </w:t>
+        <w:t xml:space="preserve">Computer science and engineering (2019-2023)  </w:t>
       </w:r>
       <w:r>
         <w:tab/>
@@ -305,6 +213,10 @@
       </w:r>
       <w:r>
         <w:tab/>
+        <w:t xml:space="preserve"> </w:t>
+      </w:r>
+      <w:r>
+        <w:tab/>
       </w:r>
       <w:r>
         <w:tab/>
@@ -322,51 +234,7 @@
         <w:rPr>
           <w:sz w:val="24"/>
         </w:rPr>
-        <w:t xml:space="preserve">Intermediate - </w:t>
-      </w:r>
-      <w:proofErr w:type="spellStart"/>
-      <w:r>
-        <w:rPr>
-          <w:sz w:val="24"/>
-        </w:rPr>
-        <w:t>SriChaitanya</w:t>
-      </w:r>
-      <w:proofErr w:type="spellEnd"/>
-      <w:r>
-        <w:rPr>
-          <w:sz w:val="24"/>
-        </w:rPr>
-        <w:t xml:space="preserve"> </w:t>
-      </w:r>
-      <w:proofErr w:type="spellStart"/>
-      <w:proofErr w:type="gramStart"/>
-      <w:r>
-        <w:rPr>
-          <w:sz w:val="24"/>
-        </w:rPr>
-        <w:t>Jr.College</w:t>
-      </w:r>
-      <w:proofErr w:type="spellEnd"/>
-      <w:proofErr w:type="gramEnd"/>
-      <w:r>
-        <w:rPr>
-          <w:sz w:val="24"/>
-        </w:rPr>
-        <w:t xml:space="preserve"> – </w:t>
-      </w:r>
-      <w:proofErr w:type="spellStart"/>
-      <w:r>
-        <w:rPr>
-          <w:sz w:val="24"/>
-        </w:rPr>
-        <w:t>Tirupathi</w:t>
-      </w:r>
-      <w:proofErr w:type="spellEnd"/>
-      <w:r>
-        <w:rPr>
-          <w:sz w:val="24"/>
-        </w:rPr>
-        <w:t xml:space="preserve">, Chittoor </w:t>
+        <w:t xml:space="preserve">Intermediate - SriChaitanya Jr.College – Tirupathi, Chittoor </w:t>
       </w:r>
     </w:p>
     <w:p>
@@ -403,21 +271,7 @@
         <w:rPr>
           <w:sz w:val="24"/>
         </w:rPr>
-        <w:t xml:space="preserve">SSC – </w:t>
-      </w:r>
-      <w:proofErr w:type="spellStart"/>
-      <w:r>
-        <w:rPr>
-          <w:sz w:val="24"/>
-        </w:rPr>
-        <w:t>Balavikas</w:t>
-      </w:r>
-      <w:proofErr w:type="spellEnd"/>
-      <w:r>
-        <w:rPr>
-          <w:sz w:val="24"/>
-        </w:rPr>
-        <w:t xml:space="preserve"> English Medium High School – Kadapa </w:t>
+        <w:t xml:space="preserve">SSC – Balavikas English Medium High School – Kadapa </w:t>
       </w:r>
     </w:p>
     <w:p>
@@ -588,16 +442,11 @@
       <w:r>
         <w:t xml:space="preserve">NodeJS, mongoose, </w:t>
       </w:r>
-      <w:proofErr w:type="spellStart"/>
       <w:r>
         <w:t>j</w:t>
       </w:r>
       <w:r>
-        <w:t>s</w:t>
-      </w:r>
-      <w:proofErr w:type="spellEnd"/>
-      <w:r>
-        <w:t xml:space="preserve">, HTML5, and CSS3 are used to achieve this project. </w:t>
+        <w:t xml:space="preserve">s, HTML5, and CSS3 are used to achieve this project. </w:t>
       </w:r>
     </w:p>
     <w:p>
@@ -640,15 +489,7 @@
       </w:r>
       <w:r>
         <w:tab/>
-      </w:r>
-      <w:r>
-        <w:t>In this project, we are using a systems cam</w:t>
-      </w:r>
-      <w:r>
-        <w:t>era</w:t>
-      </w:r>
-      <w:r>
-        <w:t xml:space="preserve"> to capture student/employee faces, train those frames, and store them in the database. </w:t>
+        <w:t xml:space="preserve">In this project, we are using a systems camera to capture student/employee faces, train those frames, and store them in the database. </w:t>
       </w:r>
     </w:p>
     <w:p>
@@ -660,8 +501,6 @@
       </w:r>
       <w:r>
         <w:tab/>
-      </w:r>
-      <w:r>
         <w:t>When a student/employee is trying to authenticate his/her face it must match with the trained data set.</w:t>
       </w:r>
       <w:r>
@@ -718,8 +557,6 @@
       </w:r>
       <w:r>
         <w:tab/>
-      </w:r>
-      <w:r>
         <w:t>This application will allow you to control your multimedia payer by using hand gestures.</w:t>
       </w:r>
     </w:p>
@@ -736,8 +573,6 @@
       </w:r>
       <w:r>
         <w:tab/>
-      </w:r>
-      <w:r>
         <w:t xml:space="preserve">It supports for multiple hand postures such as forward, backward, pause, play, activate controls and deactivate controls. </w:t>
       </w:r>
       <w:r>
@@ -766,13 +601,7 @@
         <w:ind w:right="101" w:hanging="360"/>
       </w:pPr>
       <w:r>
-        <w:t xml:space="preserve">Let’s assume, is it possible to write onto the system’s </w:t>
-      </w:r>
-      <w:r>
-        <w:t>screen?</w:t>
-      </w:r>
-      <w:r>
-        <w:t xml:space="preserve"> This can be reached partially by a virtual machine. </w:t>
+        <w:t xml:space="preserve">Let’s assume, is it possible to write onto the system’s screen? This can be reached partially by a virtual machine. </w:t>
       </w:r>
     </w:p>
     <w:p>
@@ -785,13 +614,7 @@
         <w:ind w:right="101" w:hanging="360"/>
       </w:pPr>
       <w:r>
-        <w:t xml:space="preserve">This application focuses on a single </w:t>
-      </w:r>
-      <w:r>
-        <w:t>colour</w:t>
-      </w:r>
-      <w:r>
-        <w:t xml:space="preserve"> for pointing to the screen. </w:t>
+        <w:t xml:space="preserve">This application focuses on a single colour for pointing to the screen. </w:t>
       </w:r>
     </w:p>
     <w:p>
@@ -864,8 +687,6 @@
       </w:r>
       <w:r>
         <w:tab/>
-      </w:r>
-      <w:r>
         <w:t>Each number is used only once and sum (diagonal, row or column) must be 15.</w:t>
       </w:r>
       <w:r>
@@ -983,15 +804,7 @@
         <w:t xml:space="preserve">Programming Languages: </w:t>
       </w:r>
       <w:r>
-        <w:t xml:space="preserve">Java, NodeJS, C, Python, JS, </w:t>
-      </w:r>
-      <w:proofErr w:type="spellStart"/>
-      <w:r>
-        <w:t>ReactJs</w:t>
-      </w:r>
-      <w:proofErr w:type="spellEnd"/>
-      <w:r>
-        <w:t>, Spring boot</w:t>
+        <w:t>Java, NodeJS, C, Python, JS, ReactJs, Spring boot</w:t>
       </w:r>
       <w:r>
         <w:rPr>
@@ -1059,13 +872,8 @@
         </w:rPr>
         <w:t xml:space="preserve">Editors: </w:t>
       </w:r>
-      <w:proofErr w:type="spellStart"/>
-      <w:r>
-        <w:t>vscode</w:t>
-      </w:r>
-      <w:proofErr w:type="spellEnd"/>
-      <w:r>
-        <w:t xml:space="preserve">, eclipse  </w:t>
+      <w:r>
+        <w:t xml:space="preserve">vscode, eclipse  </w:t>
       </w:r>
     </w:p>
     <w:p>
@@ -1147,13 +955,31 @@
         <w:ind w:right="1144" w:hanging="360"/>
       </w:pPr>
       <w:r>
-        <w:t>Performed</w:t>
-      </w:r>
-      <w:r>
-        <w:t xml:space="preserve"> in a quiz and essay writing held at school</w:t>
-      </w:r>
-      <w:r>
-        <w:t>.</w:t>
+        <w:t>Accomplished leetcode 30 days challenge in April 2023.</w:t>
+      </w:r>
+    </w:p>
+    <w:p>
+      <w:pPr>
+        <w:numPr>
+          <w:ilvl w:val="0"/>
+          <w:numId w:val="7"/>
+        </w:numPr>
+        <w:ind w:right="1144" w:hanging="360"/>
+      </w:pPr>
+      <w:r>
+        <w:t>Achieved leetcode 50 days badge on 2022.</w:t>
+      </w:r>
+    </w:p>
+    <w:p>
+      <w:pPr>
+        <w:numPr>
+          <w:ilvl w:val="0"/>
+          <w:numId w:val="7"/>
+        </w:numPr>
+        <w:ind w:right="1144" w:hanging="360"/>
+      </w:pPr>
+      <w:r>
+        <w:t>Performed in a quiz and essay writing held at school.</w:t>
       </w:r>
     </w:p>
     <w:p>
@@ -1166,10 +992,7 @@
         <w:ind w:right="1144" w:hanging="360"/>
       </w:pPr>
       <w:r>
-        <w:t>Engaged</w:t>
-      </w:r>
-      <w:r>
-        <w:t xml:space="preserve"> in robotics workshop conducted by MITS on 9</w:t>
+        <w:t>Engaged in robotics workshop conducted by MITS on 9</w:t>
       </w:r>
       <w:r>
         <w:rPr>
@@ -1178,10 +1001,7 @@
         <w:t>th</w:t>
       </w:r>
       <w:r>
-        <w:t xml:space="preserve"> Dec 2021</w:t>
-      </w:r>
-      <w:r>
-        <w:t>.</w:t>
+        <w:t xml:space="preserve"> Dec 2021.</w:t>
       </w:r>
     </w:p>
     <w:p>
@@ -1246,21 +1066,8 @@
       </w:r>
       <w:r>
         <w:tab/>
-        <w:t xml:space="preserve">:  </w:t>
-      </w:r>
-      <w:proofErr w:type="spellStart"/>
-      <w:r>
-        <w:t>Rajoli</w:t>
-      </w:r>
-      <w:proofErr w:type="spellEnd"/>
-      <w:r>
-        <w:t xml:space="preserve"> </w:t>
-      </w:r>
-      <w:proofErr w:type="spellStart"/>
-      <w:r>
-        <w:t>Nagasubbaiah</w:t>
-      </w:r>
-      <w:proofErr w:type="spellEnd"/>
+        <w:t>:  Rajoli Nagasubbaiah</w:t>
+      </w:r>
     </w:p>
     <w:p>
       <w:pPr>
@@ -1279,7 +1086,6 @@
         <w:tab/>
         <w:t xml:space="preserve"> </w:t>
       </w:r>
-      <w:proofErr w:type="gramStart"/>
       <w:r>
         <w:tab/>
       </w:r>
@@ -1287,11 +1093,7 @@
         <w:t xml:space="preserve"> </w:t>
       </w:r>
       <w:r>
-        <w:t>:</w:t>
-      </w:r>
-      <w:proofErr w:type="gramEnd"/>
-      <w:r>
-        <w:t xml:space="preserve">  Telugu, English</w:t>
+        <w:t>:  Telugu, English</w:t>
       </w:r>
     </w:p>
     <w:p>
@@ -1305,10 +1107,7 @@
         <w:jc w:val="both"/>
       </w:pPr>
       <w:r>
-        <w:t>Location</w:t>
-      </w:r>
-      <w:r>
-        <w:t xml:space="preserve"> </w:t>
+        <w:t xml:space="preserve">Location </w:t>
       </w:r>
       <w:r>
         <w:tab/>
@@ -1316,25 +1115,11 @@
       </w:r>
       <w:r>
         <w:tab/>
-        <w:t xml:space="preserve"> </w:t>
-      </w:r>
-      <w:r>
-        <w:t xml:space="preserve">            </w:t>
+        <w:t xml:space="preserve">             </w:t>
       </w:r>
       <w:r>
         <w:tab/>
-        <w:t xml:space="preserve">:  </w:t>
-      </w:r>
-      <w:proofErr w:type="spellStart"/>
-      <w:r>
-        <w:t>Siddavatam</w:t>
-      </w:r>
-      <w:proofErr w:type="spellEnd"/>
-      <w:r>
-        <w:t>, Kadapa</w:t>
-      </w:r>
-      <w:r>
-        <w:t>, Andhra Pradesh, India</w:t>
+        <w:t>:  Siddavatam, Kadapa, Andhra Pradesh, India</w:t>
       </w:r>
     </w:p>
     <w:sectPr>

</xml_diff>

<commit_message>
Zimtive end date 02-06-23
</commit_message>
<xml_diff>
--- a/hemanthkumarrajoli.docx
+++ b/hemanthkumarrajoli.docx
@@ -147,7 +147,13 @@
         <w:ind w:right="2"/>
       </w:pPr>
       <w:r>
-        <w:t xml:space="preserve">Computer Science geek with solid knowledge of Java, Python Programming, MERN stack development and Full-stack development. Constantly looking for new challenges, skill-building, and developing a resourceful network. </w:t>
+        <w:t xml:space="preserve">Computer Science geek with solid knowledge of Java, Python Programming, MERN stack development and </w:t>
+      </w:r>
+      <w:r>
+        <w:t xml:space="preserve">Java </w:t>
+      </w:r>
+      <w:r>
+        <w:t xml:space="preserve">Full-stack development. Constantly looking for new challenges, skill-building, and developing a resourceful network. </w:t>
       </w:r>
     </w:p>
     <w:p>
@@ -181,11 +187,16 @@
       </w:r>
       <w:r>
         <w:tab/>
-        <w:t xml:space="preserve">     </w:t>
-      </w:r>
-      <w:r>
-        <w:tab/>
-        <w:t xml:space="preserve">               December 2022  </w:t>
+        <w:t xml:space="preserve">   </w:t>
+      </w:r>
+      <w:r>
+        <w:t xml:space="preserve">           </w:t>
+      </w:r>
+      <w:r>
+        <w:t>December 2022</w:t>
+      </w:r>
+      <w:r>
+        <w:t xml:space="preserve"> – May 2023</w:t>
       </w:r>
     </w:p>
     <w:p>
@@ -207,15 +218,7 @@
       </w:r>
       <w:proofErr w:type="spellEnd"/>
       <w:r>
-        <w:t xml:space="preserve"> </w:t>
-      </w:r>
-      <w:proofErr w:type="gramStart"/>
-      <w:r>
-        <w:t>Technologies(</w:t>
-      </w:r>
-      <w:proofErr w:type="gramEnd"/>
-      <w:r>
-        <w:t xml:space="preserve">Intern)                       February 2022 – August 2022 </w:t>
+        <w:t xml:space="preserve"> Technologies(Intern)                       February 2022 – August 2022 </w:t>
       </w:r>
     </w:p>
     <w:p>
@@ -232,7 +235,6 @@
         <w:ind w:left="-5" w:right="0"/>
       </w:pPr>
       <w:proofErr w:type="spellStart"/>
-      <w:proofErr w:type="gramStart"/>
       <w:r>
         <w:rPr>
           <w:sz w:val="24"/>
@@ -240,7 +242,6 @@
         <w:t>B.Tech</w:t>
       </w:r>
       <w:proofErr w:type="spellEnd"/>
-      <w:proofErr w:type="gramEnd"/>
       <w:r>
         <w:rPr>
           <w:sz w:val="24"/>
@@ -286,18 +287,7 @@
         <w:ind w:right="2" w:hanging="360"/>
       </w:pPr>
       <w:r>
-        <w:t>Computer science and engineering (2019-2023</w:t>
-      </w:r>
-      <w:proofErr w:type="gramStart"/>
-      <w:r>
-        <w:t xml:space="preserve">)  </w:t>
-      </w:r>
-      <w:r>
-        <w:tab/>
-      </w:r>
-      <w:proofErr w:type="gramEnd"/>
-      <w:r>
-        <w:t xml:space="preserve"> </w:t>
+        <w:t xml:space="preserve">Computer science and engineering (2019-2023)  </w:t>
       </w:r>
       <w:r>
         <w:tab/>
@@ -305,6 +295,10 @@
       </w:r>
       <w:r>
         <w:tab/>
+        <w:t xml:space="preserve"> </w:t>
+      </w:r>
+      <w:r>
+        <w:tab/>
       </w:r>
       <w:r>
         <w:tab/>
@@ -339,7 +333,6 @@
         <w:t xml:space="preserve"> </w:t>
       </w:r>
       <w:proofErr w:type="spellStart"/>
-      <w:proofErr w:type="gramStart"/>
       <w:r>
         <w:rPr>
           <w:sz w:val="24"/>
@@ -347,7 +340,6 @@
         <w:t>Jr.College</w:t>
       </w:r>
       <w:proofErr w:type="spellEnd"/>
-      <w:proofErr w:type="gramEnd"/>
       <w:r>
         <w:rPr>
           <w:sz w:val="24"/>
@@ -1288,7 +1280,6 @@
         <w:tab/>
         <w:t xml:space="preserve"> </w:t>
       </w:r>
-      <w:proofErr w:type="gramStart"/>
       <w:r>
         <w:tab/>
       </w:r>
@@ -1296,11 +1287,7 @@
         <w:t xml:space="preserve"> </w:t>
       </w:r>
       <w:r>
-        <w:t>:</w:t>
-      </w:r>
-      <w:proofErr w:type="gramEnd"/>
-      <w:r>
-        <w:t xml:space="preserve">  Telugu, English</w:t>
+        <w:t>:  Telugu, English</w:t>
       </w:r>
     </w:p>
     <w:p>

</xml_diff>

<commit_message>
added leetcode may badge
</commit_message>
<xml_diff>
--- a/hemanthkumarrajoli.docx
+++ b/hemanthkumarrajoli.docx
@@ -183,7 +183,13 @@
       </w:r>
       <w:proofErr w:type="spellEnd"/>
       <w:r>
-        <w:t xml:space="preserve"> software technologies(intern) </w:t>
+        <w:t xml:space="preserve"> software </w:t>
+      </w:r>
+      <w:r>
+        <w:t>technologies (I</w:t>
+      </w:r>
+      <w:r>
+        <w:t xml:space="preserve">ntern) </w:t>
       </w:r>
       <w:r>
         <w:tab/>
@@ -218,7 +224,18 @@
       </w:r>
       <w:proofErr w:type="spellEnd"/>
       <w:r>
-        <w:t xml:space="preserve"> Technologies(Intern)                       February 2022 – August 2022 </w:t>
+        <w:t xml:space="preserve"> </w:t>
+      </w:r>
+      <w:r>
+        <w:t>Technologies (</w:t>
+      </w:r>
+      <w:proofErr w:type="gramStart"/>
+      <w:r>
+        <w:t xml:space="preserve">Intern)   </w:t>
+      </w:r>
+      <w:proofErr w:type="gramEnd"/>
+      <w:r>
+        <w:t xml:space="preserve">                    February 2022 – August 2022 </w:t>
       </w:r>
     </w:p>
     <w:p>
@@ -235,6 +252,7 @@
         <w:ind w:left="-5" w:right="0"/>
       </w:pPr>
       <w:proofErr w:type="spellStart"/>
+      <w:proofErr w:type="gramStart"/>
       <w:r>
         <w:rPr>
           <w:sz w:val="24"/>
@@ -242,6 +260,7 @@
         <w:t>B.Tech</w:t>
       </w:r>
       <w:proofErr w:type="spellEnd"/>
+      <w:proofErr w:type="gramEnd"/>
       <w:r>
         <w:rPr>
           <w:sz w:val="24"/>
@@ -287,7 +306,18 @@
         <w:ind w:right="2" w:hanging="360"/>
       </w:pPr>
       <w:r>
-        <w:t xml:space="preserve">Computer science and engineering (2019-2023)  </w:t>
+        <w:t>Computer science and engineering (2019-2023</w:t>
+      </w:r>
+      <w:proofErr w:type="gramStart"/>
+      <w:r>
+        <w:t xml:space="preserve">)  </w:t>
+      </w:r>
+      <w:r>
+        <w:tab/>
+      </w:r>
+      <w:proofErr w:type="gramEnd"/>
+      <w:r>
+        <w:t xml:space="preserve"> </w:t>
       </w:r>
       <w:r>
         <w:tab/>
@@ -295,10 +325,6 @@
       </w:r>
       <w:r>
         <w:tab/>
-        <w:t xml:space="preserve"> </w:t>
-      </w:r>
-      <w:r>
-        <w:tab/>
       </w:r>
       <w:r>
         <w:tab/>
@@ -333,6 +359,7 @@
         <w:t xml:space="preserve"> </w:t>
       </w:r>
       <w:proofErr w:type="spellStart"/>
+      <w:proofErr w:type="gramStart"/>
       <w:r>
         <w:rPr>
           <w:sz w:val="24"/>
@@ -340,6 +367,7 @@
         <w:t>Jr.College</w:t>
       </w:r>
       <w:proofErr w:type="spellEnd"/>
+      <w:proofErr w:type="gramEnd"/>
       <w:r>
         <w:rPr>
           <w:sz w:val="24"/>
@@ -1166,6 +1194,32 @@
       </w:pPr>
       <w:r>
         <w:t xml:space="preserve">ACADEMIC ACHIEVEMENTS &amp; CO-CURRICULAR ACTIVITIES </w:t>
+      </w:r>
+    </w:p>
+    <w:p>
+      <w:pPr>
+        <w:numPr>
+          <w:ilvl w:val="0"/>
+          <w:numId w:val="7"/>
+        </w:numPr>
+        <w:ind w:right="1144" w:hanging="360"/>
+      </w:pPr>
+      <w:r>
+        <w:t xml:space="preserve">Accomplished </w:t>
+      </w:r>
+      <w:proofErr w:type="spellStart"/>
+      <w:r>
+        <w:t>leetcode</w:t>
+      </w:r>
+      <w:proofErr w:type="spellEnd"/>
+      <w:r>
+        <w:t xml:space="preserve"> 30 days challenge in </w:t>
+      </w:r>
+      <w:r>
+        <w:t>May</w:t>
+      </w:r>
+      <w:r>
+        <w:t xml:space="preserve"> 2023.</w:t>
       </w:r>
     </w:p>
     <w:p>
@@ -1280,6 +1334,7 @@
         <w:tab/>
         <w:t xml:space="preserve"> </w:t>
       </w:r>
+      <w:proofErr w:type="gramStart"/>
       <w:r>
         <w:tab/>
       </w:r>
@@ -1287,7 +1342,11 @@
         <w:t xml:space="preserve"> </w:t>
       </w:r>
       <w:r>
-        <w:t>:  Telugu, English</w:t>
+        <w:t>:</w:t>
+      </w:r>
+      <w:proofErr w:type="gramEnd"/>
+      <w:r>
+        <w:t xml:space="preserve">  Telugu, English</w:t>
       </w:r>
     </w:p>
     <w:p>

</xml_diff>